<commit_message>
contest 1+ + PJ
</commit_message>
<xml_diff>
--- a/2 Курс/Компьютерные сети/ПИ-б-о-231(2)_ПокидькоМС_КС-2024-ЛР1.docx
+++ b/2 Курс/Компьютерные сети/ПИ-б-о-231(2)_ПокидькоМС_КС-2024-ЛР1.docx
@@ -367,7 +367,6 @@
         </w:rPr>
         <w:br/>
       </w:r>
-      <w:proofErr w:type="spellStart"/>
       <w:r>
         <w:rPr>
           <w:bCs/>
@@ -375,17 +374,7 @@
           <w:sz w:val="28"/>
           <w:szCs w:val="28"/>
         </w:rPr>
-        <w:t>Покидько</w:t>
-      </w:r>
-      <w:proofErr w:type="spellEnd"/>
-      <w:r>
-        <w:rPr>
-          <w:bCs/>
-          <w:color w:val="000000"/>
-          <w:sz w:val="28"/>
-          <w:szCs w:val="28"/>
-        </w:rPr>
-        <w:t xml:space="preserve"> Максим Сергеевич</w:t>
+        <w:t>Покидько Максим Сергеевич</w:t>
       </w:r>
     </w:p>
     <w:p>
@@ -702,7 +691,6 @@
         </w:rPr>
         <w:t xml:space="preserve"> ПК и </w:t>
       </w:r>
-      <w:proofErr w:type="spellStart"/>
       <w:r>
         <w:rPr>
           <w:rFonts w:cs="Times New Roman"/>
@@ -715,15 +703,7 @@
           <w:rFonts w:cs="Times New Roman"/>
           <w:szCs w:val="28"/>
         </w:rPr>
-        <w:t>работа</w:t>
-      </w:r>
-      <w:proofErr w:type="spellEnd"/>
-      <w:r>
-        <w:rPr>
-          <w:rFonts w:cs="Times New Roman"/>
-          <w:szCs w:val="28"/>
-        </w:rPr>
-        <w:t xml:space="preserve"> с ними</w:t>
+        <w:t>работа с ними</w:t>
       </w:r>
       <w:r>
         <w:rPr>
@@ -1311,39 +1291,7 @@
           <w:rFonts w:cs="Times New Roman"/>
           <w:szCs w:val="28"/>
         </w:rPr>
-        <w:t xml:space="preserve">Откройте окно командной строки и введите </w:t>
-      </w:r>
-      <w:proofErr w:type="spellStart"/>
-      <w:r>
-        <w:rPr>
-          <w:rFonts w:cs="Times New Roman"/>
-          <w:szCs w:val="28"/>
-        </w:rPr>
-        <w:t>ipconfig</w:t>
-      </w:r>
-      <w:proofErr w:type="spellEnd"/>
-      <w:r>
-        <w:rPr>
-          <w:rFonts w:cs="Times New Roman"/>
-          <w:szCs w:val="28"/>
-        </w:rPr>
-        <w:t xml:space="preserve"> /</w:t>
-      </w:r>
-      <w:proofErr w:type="spellStart"/>
-      <w:r>
-        <w:rPr>
-          <w:rFonts w:cs="Times New Roman"/>
-          <w:szCs w:val="28"/>
-        </w:rPr>
-        <w:t>all</w:t>
-      </w:r>
-      <w:proofErr w:type="spellEnd"/>
-      <w:r>
-        <w:rPr>
-          <w:rFonts w:cs="Times New Roman"/>
-          <w:szCs w:val="28"/>
-        </w:rPr>
-        <w:t>.</w:t>
+        <w:t>Откройте окно командной строки и введите ipconfig /all.</w:t>
       </w:r>
     </w:p>
     <w:p>
@@ -1414,15 +1362,7 @@
       </w:pPr>
       <w:r>
         <w:lastRenderedPageBreak/>
-        <w:t xml:space="preserve">Закройте окно командной строки и окно «Сведения о сетевом подключении». Это вернет вас в окно состояния </w:t>
-      </w:r>
-      <w:proofErr w:type="spellStart"/>
-      <w:r>
-        <w:t>Wi</w:t>
-      </w:r>
-      <w:proofErr w:type="spellEnd"/>
-      <w:r>
-        <w:t>-Fi. Нажмите кнопку Свойства беспроводной сети</w:t>
+        <w:t>Закройте окно командной строки и окно «Сведения о сетевом подключении». Это вернет вас в окно состояния Wi-Fi. Нажмите кнопку Свойства беспроводной сети</w:t>
       </w:r>
       <w:r>
         <w:t>.</w:t>
@@ -1579,23 +1519,7 @@
           <w:szCs w:val="28"/>
         </w:rPr>
         <w:lastRenderedPageBreak/>
-        <w:t xml:space="preserve">Установите </w:t>
-      </w:r>
-      <w:proofErr w:type="gramStart"/>
-      <w:r>
-        <w:rPr>
-          <w:rFonts w:cs="Times New Roman"/>
-          <w:szCs w:val="28"/>
-        </w:rPr>
-        <w:t>флажок</w:t>
-      </w:r>
-      <w:proofErr w:type="gramEnd"/>
-      <w:r>
-        <w:rPr>
-          <w:rFonts w:cs="Times New Roman"/>
-          <w:szCs w:val="28"/>
-        </w:rPr>
-        <w:t xml:space="preserve"> Отображать вводимые знаки, чтобы отображать</w:t>
+        <w:t>Установите флажок Отображать вводимые знаки, чтобы отображать</w:t>
       </w:r>
     </w:p>
     <w:p>
@@ -1865,23 +1789,7 @@
           <w:rFonts w:cs="Times New Roman"/>
           <w:szCs w:val="28"/>
         </w:rPr>
-        <w:t xml:space="preserve">В окне Параметры </w:t>
-      </w:r>
-      <w:proofErr w:type="gramStart"/>
-      <w:r>
-        <w:rPr>
-          <w:rFonts w:cs="Times New Roman"/>
-          <w:szCs w:val="28"/>
-        </w:rPr>
-        <w:t>щелкните</w:t>
-      </w:r>
-      <w:proofErr w:type="gramEnd"/>
-      <w:r>
-        <w:rPr>
-          <w:rFonts w:cs="Times New Roman"/>
-          <w:szCs w:val="28"/>
-        </w:rPr>
-        <w:t xml:space="preserve"> Изменить параметры адаптера под заголовком Изменить параметры сети</w:t>
+        <w:t>В окне Параметры щелкните Изменить параметры адаптера под заголовком Изменить параметры сети</w:t>
       </w:r>
     </w:p>
     <w:p>
@@ -2017,90 +1925,53 @@
         <w:rPr>
           <w:rFonts w:cs="Times New Roman"/>
           <w:szCs w:val="28"/>
+        </w:rPr>
+      </w:pPr>
+      <w:r>
+        <w:rPr>
+          <w:rFonts w:cs="Times New Roman"/>
+          <w:szCs w:val="28"/>
+        </w:rPr>
+        <w:t xml:space="preserve">Утилита </w:t>
+      </w:r>
+      <w:r>
+        <w:rPr>
+          <w:rFonts w:cs="Times New Roman"/>
+          <w:szCs w:val="28"/>
           <w:lang w:val="en-US"/>
         </w:rPr>
-      </w:pPr>
-      <w:r>
-        <w:rPr>
-          <w:rFonts w:cs="Times New Roman"/>
-          <w:szCs w:val="28"/>
-        </w:rPr>
-        <w:t xml:space="preserve">Утилита </w:t>
-      </w:r>
-      <w:r>
+        <w:t>ipconfig</w:t>
+      </w:r>
+    </w:p>
+    <w:p>
+      <w:pPr>
+        <w:ind w:firstLine="709"/>
+        <w:rPr>
+          <w:rFonts w:cs="Times New Roman"/>
+          <w:szCs w:val="28"/>
+        </w:rPr>
+      </w:pPr>
+      <w:r>
+        <w:rPr>
+          <w:rFonts w:cs="Times New Roman"/>
+          <w:szCs w:val="28"/>
+        </w:rPr>
+        <w:t>Следует ввести команду ipconfig и нажать Enter.</w:t>
+      </w:r>
+    </w:p>
+    <w:p>
+      <w:pPr>
+        <w:ind w:firstLine="709"/>
         <w:rPr>
           <w:rFonts w:cs="Times New Roman"/>
           <w:szCs w:val="28"/>
           <w:lang w:val="en-US"/>
         </w:rPr>
-        <w:t>ipconfig</w:t>
-      </w:r>
-    </w:p>
-    <w:p>
-      <w:pPr>
-        <w:ind w:firstLine="709"/>
-        <w:rPr>
-          <w:rFonts w:cs="Times New Roman"/>
-          <w:szCs w:val="28"/>
-        </w:rPr>
-      </w:pPr>
-      <w:r>
-        <w:rPr>
-          <w:rFonts w:cs="Times New Roman"/>
-          <w:szCs w:val="28"/>
-        </w:rPr>
-        <w:t>С</w:t>
-      </w:r>
-      <w:r>
-        <w:rPr>
-          <w:rFonts w:cs="Times New Roman"/>
-          <w:szCs w:val="28"/>
-        </w:rPr>
-        <w:t xml:space="preserve">ледует ввести команду </w:t>
-      </w:r>
-      <w:proofErr w:type="spellStart"/>
-      <w:r>
-        <w:rPr>
-          <w:rFonts w:cs="Times New Roman"/>
-          <w:szCs w:val="28"/>
-        </w:rPr>
-        <w:t>ipconfig</w:t>
-      </w:r>
-      <w:proofErr w:type="spellEnd"/>
-      <w:r>
-        <w:rPr>
-          <w:rFonts w:cs="Times New Roman"/>
-          <w:szCs w:val="28"/>
-        </w:rPr>
-        <w:t xml:space="preserve"> и</w:t>
-      </w:r>
-      <w:r>
-        <w:rPr>
-          <w:rFonts w:cs="Times New Roman"/>
-          <w:szCs w:val="28"/>
-        </w:rPr>
-        <w:t xml:space="preserve"> </w:t>
-      </w:r>
-      <w:r>
-        <w:rPr>
-          <w:rFonts w:cs="Times New Roman"/>
-          <w:szCs w:val="28"/>
-        </w:rPr>
-        <w:t>нажать Enter.</w:t>
-      </w:r>
-    </w:p>
-    <w:p>
-      <w:pPr>
-        <w:ind w:firstLine="709"/>
-        <w:rPr>
-          <w:rFonts w:cs="Times New Roman"/>
-          <w:szCs w:val="28"/>
-          <w:lang w:val="en-US"/>
-        </w:rPr>
-      </w:pPr>
-      <w:r>
-        <w:rPr>
-          <w:rFonts w:cs="Times New Roman"/>
+      </w:pPr>
+      <w:r>
+        <w:rPr>
+          <w:rFonts w:cs="Times New Roman"/>
+          <w:noProof/>
           <w:szCs w:val="28"/>
           <w:lang w:val="en-US"/>
         </w:rPr>
@@ -2154,61 +2025,37 @@
           <w:rFonts w:cs="Times New Roman"/>
           <w:szCs w:val="28"/>
         </w:rPr>
-        <w:t xml:space="preserve">Утилита </w:t>
-      </w:r>
-      <w:proofErr w:type="spellStart"/>
-      <w:r>
-        <w:rPr>
-          <w:rFonts w:cs="Times New Roman"/>
-          <w:szCs w:val="28"/>
-        </w:rPr>
-        <w:t>ping</w:t>
-      </w:r>
-      <w:proofErr w:type="spellEnd"/>
-    </w:p>
-    <w:p>
-      <w:pPr>
-        <w:ind w:firstLine="709"/>
-        <w:rPr>
-          <w:rFonts w:cs="Times New Roman"/>
-          <w:szCs w:val="28"/>
-        </w:rPr>
-      </w:pPr>
-      <w:r>
-        <w:rPr>
-          <w:rFonts w:cs="Times New Roman"/>
-          <w:szCs w:val="28"/>
-        </w:rPr>
-        <w:t xml:space="preserve">Команда </w:t>
-      </w:r>
-      <w:proofErr w:type="spellStart"/>
-      <w:r>
-        <w:rPr>
-          <w:rFonts w:cs="Times New Roman"/>
-          <w:szCs w:val="28"/>
-        </w:rPr>
-        <w:t>ping</w:t>
-      </w:r>
-      <w:proofErr w:type="spellEnd"/>
-      <w:r>
-        <w:rPr>
-          <w:rFonts w:cs="Times New Roman"/>
-          <w:szCs w:val="28"/>
-        </w:rPr>
-        <w:t xml:space="preserve"> 127.0.0.1 позволяет проверить настройку самого сетевого интерфейса.</w:t>
-      </w:r>
-    </w:p>
-    <w:p>
-      <w:pPr>
-        <w:ind w:firstLine="709"/>
-        <w:rPr>
-          <w:rFonts w:cs="Times New Roman"/>
-          <w:szCs w:val="28"/>
-        </w:rPr>
-      </w:pPr>
-      <w:r>
-        <w:rPr>
-          <w:rFonts w:cs="Times New Roman"/>
+        <w:t>Утилита ping</w:t>
+      </w:r>
+    </w:p>
+    <w:p>
+      <w:pPr>
+        <w:ind w:firstLine="709"/>
+        <w:rPr>
+          <w:rFonts w:cs="Times New Roman"/>
+          <w:szCs w:val="28"/>
+        </w:rPr>
+      </w:pPr>
+      <w:r>
+        <w:rPr>
+          <w:rFonts w:cs="Times New Roman"/>
+          <w:szCs w:val="28"/>
+        </w:rPr>
+        <w:t>Команда ping 127.0.0.1 позволяет проверить настройку самого сетевого интерфейса.</w:t>
+      </w:r>
+    </w:p>
+    <w:p>
+      <w:pPr>
+        <w:ind w:firstLine="709"/>
+        <w:rPr>
+          <w:rFonts w:cs="Times New Roman"/>
+          <w:szCs w:val="28"/>
+        </w:rPr>
+      </w:pPr>
+      <w:r>
+        <w:rPr>
+          <w:rFonts w:cs="Times New Roman"/>
+          <w:noProof/>
           <w:szCs w:val="28"/>
         </w:rPr>
         <w:lastRenderedPageBreak/>
@@ -2271,80 +2118,21 @@
           <w:rFonts w:cs="Times New Roman"/>
           <w:szCs w:val="28"/>
         </w:rPr>
-        <w:t xml:space="preserve">Второй вариант использования </w:t>
-      </w:r>
-      <w:proofErr w:type="spellStart"/>
-      <w:r>
-        <w:rPr>
-          <w:rFonts w:cs="Times New Roman"/>
-          <w:szCs w:val="28"/>
-        </w:rPr>
-        <w:t>ping</w:t>
-      </w:r>
-      <w:proofErr w:type="spellEnd"/>
-      <w:r>
-        <w:rPr>
-          <w:rFonts w:cs="Times New Roman"/>
-          <w:szCs w:val="28"/>
-        </w:rPr>
-        <w:t xml:space="preserve"> – это проверка состояния тупиковой</w:t>
-      </w:r>
-      <w:r>
-        <w:rPr>
-          <w:rFonts w:cs="Times New Roman"/>
-          <w:szCs w:val="28"/>
-        </w:rPr>
-        <w:t xml:space="preserve"> </w:t>
-      </w:r>
-      <w:r>
-        <w:rPr>
-          <w:rFonts w:cs="Times New Roman"/>
-          <w:szCs w:val="28"/>
-        </w:rPr>
-        <w:t>сети, в</w:t>
-      </w:r>
-      <w:r>
-        <w:rPr>
-          <w:rFonts w:cs="Times New Roman"/>
-          <w:szCs w:val="28"/>
-        </w:rPr>
-        <w:t xml:space="preserve"> </w:t>
-      </w:r>
-      <w:r>
-        <w:rPr>
-          <w:rFonts w:cs="Times New Roman"/>
-          <w:szCs w:val="28"/>
-        </w:rPr>
-        <w:t xml:space="preserve">которой находится сам узел. С этой целью </w:t>
-      </w:r>
-      <w:proofErr w:type="spellStart"/>
-      <w:r>
-        <w:rPr>
-          <w:rFonts w:cs="Times New Roman"/>
-          <w:szCs w:val="28"/>
-        </w:rPr>
-        <w:t>пингуется</w:t>
-      </w:r>
-      <w:proofErr w:type="spellEnd"/>
-      <w:r>
-        <w:rPr>
-          <w:rFonts w:cs="Times New Roman"/>
-          <w:szCs w:val="28"/>
-        </w:rPr>
-        <w:t xml:space="preserve"> основной шлюз</w:t>
-      </w:r>
-    </w:p>
-    <w:p>
-      <w:pPr>
-        <w:ind w:firstLine="709"/>
-        <w:rPr>
-          <w:rFonts w:cs="Times New Roman"/>
-          <w:szCs w:val="28"/>
-        </w:rPr>
-      </w:pPr>
-      <w:r>
-        <w:rPr>
-          <w:rFonts w:cs="Times New Roman"/>
+        <w:t>Второй вариант использования ping – это проверка состояния тупиковой сети, в которой находится сам узел. С этой целью пингуется основной шлюз</w:t>
+      </w:r>
+    </w:p>
+    <w:p>
+      <w:pPr>
+        <w:ind w:firstLine="709"/>
+        <w:rPr>
+          <w:rFonts w:cs="Times New Roman"/>
+          <w:szCs w:val="28"/>
+        </w:rPr>
+      </w:pPr>
+      <w:r>
+        <w:rPr>
+          <w:rFonts w:cs="Times New Roman"/>
+          <w:noProof/>
           <w:szCs w:val="28"/>
         </w:rPr>
         <w:drawing>
@@ -2396,33 +2184,20 @@
           <w:rFonts w:cs="Times New Roman"/>
           <w:szCs w:val="28"/>
         </w:rPr>
-        <w:t>Для проверки доступности удаленного хоста, как правило, применяются доменные</w:t>
-      </w:r>
-      <w:r>
-        <w:rPr>
-          <w:rFonts w:cs="Times New Roman"/>
-          <w:szCs w:val="28"/>
-        </w:rPr>
-        <w:t xml:space="preserve"> </w:t>
-      </w:r>
-      <w:r>
-        <w:rPr>
-          <w:rFonts w:cs="Times New Roman"/>
-          <w:szCs w:val="28"/>
-        </w:rPr>
-        <w:t>адреса</w:t>
-      </w:r>
-    </w:p>
-    <w:p>
-      <w:pPr>
-        <w:rPr>
-          <w:rFonts w:cs="Times New Roman"/>
-          <w:szCs w:val="28"/>
-        </w:rPr>
-      </w:pPr>
-      <w:r>
-        <w:rPr>
-          <w:rFonts w:cs="Times New Roman"/>
+        <w:t>Для проверки доступности удаленного хоста, как правило, применяются доменные адреса</w:t>
+      </w:r>
+    </w:p>
+    <w:p>
+      <w:pPr>
+        <w:rPr>
+          <w:rFonts w:cs="Times New Roman"/>
+          <w:szCs w:val="28"/>
+        </w:rPr>
+      </w:pPr>
+      <w:r>
+        <w:rPr>
+          <w:rFonts w:cs="Times New Roman"/>
+          <w:noProof/>
           <w:szCs w:val="28"/>
         </w:rPr>
         <w:drawing>
@@ -2472,6 +2247,7 @@
       <w:r>
         <w:rPr>
           <w:rFonts w:cs="Times New Roman"/>
+          <w:noProof/>
           <w:szCs w:val="28"/>
         </w:rPr>
         <w:drawing>
@@ -2526,7 +2302,6 @@
         <w:lastRenderedPageBreak/>
         <w:t xml:space="preserve">Утилита </w:t>
       </w:r>
-      <w:proofErr w:type="spellStart"/>
       <w:r>
         <w:rPr>
           <w:rFonts w:cs="Times New Roman"/>
@@ -2535,7 +2310,6 @@
         </w:rPr>
         <w:t>tracert</w:t>
       </w:r>
-      <w:proofErr w:type="spellEnd"/>
     </w:p>
     <w:p>
       <w:pPr>
@@ -2548,6 +2322,7 @@
       <w:r>
         <w:rPr>
           <w:rFonts w:cs="Times New Roman"/>
+          <w:noProof/>
           <w:szCs w:val="28"/>
           <w:lang w:val="en-US"/>
         </w:rPr>
@@ -2612,7 +2387,6 @@
         </w:rPr>
         <w:t xml:space="preserve">Утилита </w:t>
       </w:r>
-      <w:proofErr w:type="spellStart"/>
       <w:r>
         <w:rPr>
           <w:rFonts w:cs="Times New Roman"/>
@@ -2621,7 +2395,6 @@
         </w:rPr>
         <w:t>pathping</w:t>
       </w:r>
-      <w:proofErr w:type="spellEnd"/>
     </w:p>
     <w:p>
       <w:pPr>
@@ -2634,6 +2407,7 @@
       <w:r>
         <w:rPr>
           <w:rFonts w:cs="Times New Roman"/>
+          <w:noProof/>
           <w:szCs w:val="28"/>
           <w:lang w:val="en-US"/>
         </w:rPr>
@@ -2684,6 +2458,7 @@
       <w:r>
         <w:rPr>
           <w:rFonts w:cs="Times New Roman"/>
+          <w:noProof/>
           <w:szCs w:val="28"/>
         </w:rPr>
         <w:drawing>
@@ -2738,7 +2513,6 @@
         </w:rPr>
         <w:t xml:space="preserve">Утилита </w:t>
       </w:r>
-      <w:proofErr w:type="spellStart"/>
       <w:r>
         <w:rPr>
           <w:rFonts w:cs="Times New Roman"/>
@@ -2747,7 +2521,6 @@
         </w:rPr>
         <w:t>arp</w:t>
       </w:r>
-      <w:proofErr w:type="spellEnd"/>
     </w:p>
     <w:p>
       <w:pPr>
@@ -2760,6 +2533,7 @@
       <w:r>
         <w:rPr>
           <w:rFonts w:cs="Times New Roman"/>
+          <w:noProof/>
           <w:szCs w:val="28"/>
           <w:lang w:val="en-US"/>
         </w:rPr>
@@ -2808,6 +2582,7 @@
           <w:b/>
           <w:bCs/>
           <w:szCs w:val="28"/>
+          <w:lang w:val="en-US"/>
         </w:rPr>
       </w:pPr>
       <w:r>
@@ -2827,10 +2602,10 @@
           <w:b/>
           <w:bCs/>
           <w:szCs w:val="28"/>
+          <w:lang w:val="en-US"/>
         </w:rPr>
         <w:t xml:space="preserve"> – </w:t>
       </w:r>
-      <w:proofErr w:type="spellStart"/>
       <w:r>
         <w:rPr>
           <w:rFonts w:cs="Times New Roman"/>
@@ -2840,72 +2615,65 @@
         </w:rPr>
         <w:t>адресс</w:t>
       </w:r>
-      <w:proofErr w:type="spellEnd"/>
-      <w:r>
-        <w:rPr>
-          <w:rFonts w:cs="Times New Roman"/>
-          <w:b/>
-          <w:bCs/>
-          <w:szCs w:val="28"/>
-        </w:rPr>
-        <w:t xml:space="preserve"> </w:t>
-      </w:r>
-      <w:r>
-        <w:rPr>
-          <w:rFonts w:cs="Times New Roman"/>
-          <w:b/>
-          <w:bCs/>
-          <w:szCs w:val="28"/>
-        </w:rPr>
-        <w:t>60-e3-27-a5-53-ca</w:t>
-      </w:r>
-    </w:p>
-    <w:p>
-      <w:pPr>
-        <w:ind w:firstLine="709"/>
-        <w:rPr>
-          <w:rFonts w:cs="Times New Roman"/>
-          <w:szCs w:val="28"/>
-        </w:rPr>
-      </w:pPr>
-    </w:p>
-    <w:p>
-      <w:pPr>
-        <w:ind w:firstLine="709"/>
-        <w:rPr>
-          <w:rFonts w:cs="Times New Roman"/>
-          <w:szCs w:val="28"/>
-        </w:rPr>
-      </w:pPr>
-      <w:r>
-        <w:rPr>
-          <w:rFonts w:cs="Times New Roman"/>
-          <w:szCs w:val="28"/>
-        </w:rPr>
-        <w:t xml:space="preserve">Утилита </w:t>
-      </w:r>
-      <w:proofErr w:type="spellStart"/>
-      <w:r>
-        <w:rPr>
-          <w:rFonts w:cs="Times New Roman"/>
-          <w:szCs w:val="28"/>
-        </w:rPr>
-        <w:t>netstat</w:t>
-      </w:r>
-      <w:proofErr w:type="spellEnd"/>
-    </w:p>
-    <w:p>
-      <w:pPr>
-        <w:ind w:firstLine="709"/>
-        <w:rPr>
-          <w:rFonts w:cs="Times New Roman"/>
+      <w:r>
+        <w:rPr>
+          <w:rFonts w:cs="Times New Roman"/>
+          <w:b/>
+          <w:bCs/>
           <w:szCs w:val="28"/>
           <w:lang w:val="en-US"/>
         </w:rPr>
-      </w:pPr>
-      <w:r>
-        <w:rPr>
-          <w:rFonts w:cs="Times New Roman"/>
+        <w:t xml:space="preserve"> 60-e3-27-a5-53-ca</w:t>
+      </w:r>
+    </w:p>
+    <w:p>
+      <w:pPr>
+        <w:ind w:firstLine="709"/>
+        <w:rPr>
+          <w:rFonts w:cs="Times New Roman"/>
+          <w:szCs w:val="28"/>
+          <w:lang w:val="en-US"/>
+        </w:rPr>
+      </w:pPr>
+    </w:p>
+    <w:p>
+      <w:pPr>
+        <w:ind w:firstLine="709"/>
+        <w:rPr>
+          <w:rFonts w:cs="Times New Roman"/>
+          <w:szCs w:val="28"/>
+          <w:lang w:val="en-US"/>
+        </w:rPr>
+      </w:pPr>
+      <w:r>
+        <w:rPr>
+          <w:rFonts w:cs="Times New Roman"/>
+          <w:szCs w:val="28"/>
+        </w:rPr>
+        <w:t>Утилита</w:t>
+      </w:r>
+      <w:r>
+        <w:rPr>
+          <w:rFonts w:cs="Times New Roman"/>
+          <w:szCs w:val="28"/>
+          <w:lang w:val="en-US"/>
+        </w:rPr>
+        <w:t xml:space="preserve"> netstat</w:t>
+      </w:r>
+    </w:p>
+    <w:p>
+      <w:pPr>
+        <w:ind w:firstLine="709"/>
+        <w:rPr>
+          <w:rFonts w:cs="Times New Roman"/>
+          <w:szCs w:val="28"/>
+          <w:lang w:val="en-US"/>
+        </w:rPr>
+      </w:pPr>
+      <w:r>
+        <w:rPr>
+          <w:rFonts w:cs="Times New Roman"/>
+          <w:noProof/>
           <w:szCs w:val="28"/>
         </w:rPr>
         <w:drawing>
@@ -2966,6 +2734,690 @@
           <w:szCs w:val="28"/>
         </w:rPr>
       </w:pPr>
+    </w:p>
+    <w:p>
+      <w:pPr>
+        <w:ind w:firstLine="709"/>
+        <w:rPr>
+          <w:rFonts w:cs="Times New Roman"/>
+          <w:szCs w:val="28"/>
+        </w:rPr>
+      </w:pPr>
+      <w:r>
+        <w:rPr>
+          <w:rFonts w:cs="Times New Roman"/>
+          <w:szCs w:val="28"/>
+        </w:rPr>
+        <w:lastRenderedPageBreak/>
+        <w:t>Регистрация задержки сети с помощью команды ping</w:t>
+      </w:r>
+    </w:p>
+    <w:p>
+      <w:pPr>
+        <w:ind w:firstLine="709"/>
+        <w:rPr>
+          <w:rFonts w:cs="Times New Roman"/>
+          <w:szCs w:val="28"/>
+        </w:rPr>
+      </w:pPr>
+    </w:p>
+    <w:p>
+      <w:pPr>
+        <w:ind w:firstLine="709"/>
+        <w:rPr>
+          <w:rFonts w:cs="Times New Roman"/>
+          <w:szCs w:val="28"/>
+          <w:lang w:val="en-US"/>
+        </w:rPr>
+      </w:pPr>
+      <w:r>
+        <w:rPr>
+          <w:rFonts w:cs="Times New Roman"/>
+          <w:szCs w:val="28"/>
+          <w:lang w:val="en-US"/>
+        </w:rPr>
+        <w:t xml:space="preserve">ping </w:t>
+      </w:r>
+      <w:hyperlink r:id="rId28" w:history="1">
+        <w:r>
+          <w:rPr>
+            <w:rStyle w:val="a9"/>
+            <w:rFonts w:cs="Times New Roman"/>
+            <w:szCs w:val="28"/>
+            <w:lang w:val="en-US"/>
+          </w:rPr>
+          <w:t>www.lacnic.net</w:t>
+        </w:r>
+      </w:hyperlink>
+    </w:p>
+    <w:p>
+      <w:pPr>
+        <w:ind w:firstLine="709"/>
+        <w:rPr>
+          <w:rFonts w:cs="Times New Roman"/>
+          <w:szCs w:val="28"/>
+          <w:lang w:val="en-US"/>
+        </w:rPr>
+      </w:pPr>
+      <w:r>
+        <w:rPr>
+          <w:rFonts w:cs="Times New Roman"/>
+          <w:szCs w:val="28"/>
+          <w:lang w:val="en-US"/>
+        </w:rPr>
+        <w:t>ping www.afrinic.net</w:t>
+      </w:r>
+    </w:p>
+    <w:p>
+      <w:pPr>
+        <w:ind w:firstLine="709"/>
+        <w:rPr>
+          <w:rFonts w:cs="Times New Roman"/>
+          <w:szCs w:val="28"/>
+          <w:lang w:val="en-US"/>
+        </w:rPr>
+      </w:pPr>
+      <w:r>
+        <w:rPr>
+          <w:rFonts w:cs="Times New Roman"/>
+          <w:szCs w:val="28"/>
+          <w:lang w:val="en-US"/>
+        </w:rPr>
+        <w:drawing>
+          <wp:inline distT="0" distB="0" distL="0" distR="0" wp14:anchorId="08FF49AA" wp14:editId="256C89CC">
+            <wp:extent cx="6300470" cy="4074160"/>
+            <wp:effectExtent l="0" t="0" r="5080" b="2540"/>
+            <wp:docPr id="23" name="Рисунок 23"/>
+            <wp:cNvGraphicFramePr>
+              <a:graphicFrameLocks xmlns:a="http://schemas.openxmlformats.org/drawingml/2006/main" noChangeAspect="1"/>
+            </wp:cNvGraphicFramePr>
+            <a:graphic xmlns:a="http://schemas.openxmlformats.org/drawingml/2006/main">
+              <a:graphicData uri="http://schemas.openxmlformats.org/drawingml/2006/picture">
+                <pic:pic xmlns:pic="http://schemas.openxmlformats.org/drawingml/2006/picture">
+                  <pic:nvPicPr>
+                    <pic:cNvPr id="1" name=""/>
+                    <pic:cNvPicPr/>
+                  </pic:nvPicPr>
+                  <pic:blipFill>
+                    <a:blip r:embed="rId29"/>
+                    <a:stretch>
+                      <a:fillRect/>
+                    </a:stretch>
+                  </pic:blipFill>
+                  <pic:spPr>
+                    <a:xfrm>
+                      <a:off x="0" y="0"/>
+                      <a:ext cx="6300470" cy="4074160"/>
+                    </a:xfrm>
+                    <a:prstGeom prst="rect">
+                      <a:avLst/>
+                    </a:prstGeom>
+                  </pic:spPr>
+                </pic:pic>
+              </a:graphicData>
+            </a:graphic>
+          </wp:inline>
+        </w:drawing>
+      </w:r>
+    </w:p>
+    <w:p>
+      <w:pPr>
+        <w:ind w:firstLine="709"/>
+        <w:rPr>
+          <w:rFonts w:cs="Times New Roman"/>
+          <w:szCs w:val="28"/>
+          <w:lang w:val="en-US"/>
+        </w:rPr>
+      </w:pPr>
+      <w:r>
+        <w:rPr>
+          <w:rFonts w:cs="Times New Roman"/>
+          <w:szCs w:val="28"/>
+          <w:lang w:val="en-US"/>
+        </w:rPr>
+        <w:drawing>
+          <wp:inline distT="0" distB="0" distL="0" distR="0" wp14:anchorId="6D3318B1" wp14:editId="5C473955">
+            <wp:extent cx="6012701" cy="2088061"/>
+            <wp:effectExtent l="0" t="0" r="7620" b="7620"/>
+            <wp:docPr id="24" name="Рисунок 24"/>
+            <wp:cNvGraphicFramePr>
+              <a:graphicFrameLocks xmlns:a="http://schemas.openxmlformats.org/drawingml/2006/main" noChangeAspect="1"/>
+            </wp:cNvGraphicFramePr>
+            <a:graphic xmlns:a="http://schemas.openxmlformats.org/drawingml/2006/main">
+              <a:graphicData uri="http://schemas.openxmlformats.org/drawingml/2006/picture">
+                <pic:pic xmlns:pic="http://schemas.openxmlformats.org/drawingml/2006/picture">
+                  <pic:nvPicPr>
+                    <pic:cNvPr id="1" name=""/>
+                    <pic:cNvPicPr/>
+                  </pic:nvPicPr>
+                  <pic:blipFill>
+                    <a:blip r:embed="rId30"/>
+                    <a:stretch>
+                      <a:fillRect/>
+                    </a:stretch>
+                  </pic:blipFill>
+                  <pic:spPr>
+                    <a:xfrm>
+                      <a:off x="0" y="0"/>
+                      <a:ext cx="6012701" cy="2088061"/>
+                    </a:xfrm>
+                    <a:prstGeom prst="rect">
+                      <a:avLst/>
+                    </a:prstGeom>
+                  </pic:spPr>
+                </pic:pic>
+              </a:graphicData>
+            </a:graphic>
+          </wp:inline>
+        </w:drawing>
+      </w:r>
+    </w:p>
+    <w:p>
+      <w:pPr>
+        <w:ind w:firstLine="709"/>
+        <w:rPr>
+          <w:rFonts w:cs="Times New Roman"/>
+          <w:szCs w:val="28"/>
+        </w:rPr>
+      </w:pPr>
+      <w:r>
+        <w:rPr>
+          <w:rFonts w:cs="Times New Roman"/>
+          <w:szCs w:val="28"/>
+        </w:rPr>
+        <w:t>для перевода в</w:t>
+      </w:r>
+    </w:p>
+    <w:p>
+      <w:pPr>
+        <w:ind w:firstLine="709"/>
+        <w:rPr>
+          <w:rFonts w:cs="Times New Roman"/>
+          <w:szCs w:val="28"/>
+        </w:rPr>
+      </w:pPr>
+      <w:r>
+        <w:rPr>
+          <w:rFonts w:cs="Times New Roman"/>
+          <w:szCs w:val="28"/>
+          <w:lang w:val="en-US"/>
+        </w:rPr>
+        <w:t>IPv</w:t>
+      </w:r>
+      <w:r>
+        <w:rPr>
+          <w:rFonts w:cs="Times New Roman"/>
+          <w:szCs w:val="28"/>
+        </w:rPr>
+        <w:t xml:space="preserve">4-адрес можно использовать опцию -4. Для этого введите команду </w:t>
+      </w:r>
+      <w:r>
+        <w:rPr>
+          <w:rFonts w:cs="Times New Roman"/>
+          <w:szCs w:val="28"/>
+          <w:lang w:val="en-US"/>
+        </w:rPr>
+        <w:t>ping</w:t>
+      </w:r>
+      <w:r>
+        <w:rPr>
+          <w:rFonts w:cs="Times New Roman"/>
+          <w:szCs w:val="28"/>
+        </w:rPr>
+        <w:t xml:space="preserve"> 4 </w:t>
+      </w:r>
+      <w:hyperlink r:id="rId31" w:history="1">
+        <w:r>
+          <w:rPr>
+            <w:rStyle w:val="a9"/>
+            <w:rFonts w:cs="Times New Roman"/>
+            <w:szCs w:val="28"/>
+            <w:lang w:val="en-US"/>
+          </w:rPr>
+          <w:t>www</w:t>
+        </w:r>
+        <w:r>
+          <w:rPr>
+            <w:rStyle w:val="a9"/>
+            <w:rFonts w:cs="Times New Roman"/>
+            <w:szCs w:val="28"/>
+          </w:rPr>
+          <w:t>.</w:t>
+        </w:r>
+        <w:r>
+          <w:rPr>
+            <w:rStyle w:val="a9"/>
+            <w:rFonts w:cs="Times New Roman"/>
+            <w:szCs w:val="28"/>
+            <w:lang w:val="en-US"/>
+          </w:rPr>
+          <w:t>arin</w:t>
+        </w:r>
+        <w:r>
+          <w:rPr>
+            <w:rStyle w:val="a9"/>
+            <w:rFonts w:cs="Times New Roman"/>
+            <w:szCs w:val="28"/>
+          </w:rPr>
+          <w:t>.</w:t>
+        </w:r>
+        <w:r>
+          <w:rPr>
+            <w:rStyle w:val="a9"/>
+            <w:rFonts w:cs="Times New Roman"/>
+            <w:szCs w:val="28"/>
+            <w:lang w:val="en-US"/>
+          </w:rPr>
+          <w:t>net</w:t>
+        </w:r>
+      </w:hyperlink>
+      <w:r>
+        <w:rPr>
+          <w:rFonts w:cs="Times New Roman"/>
+          <w:szCs w:val="28"/>
+        </w:rPr>
+        <w:t>.</w:t>
+      </w:r>
+    </w:p>
+    <w:p>
+      <w:pPr>
+        <w:ind w:firstLine="709"/>
+        <w:rPr>
+          <w:rFonts w:cs="Times New Roman"/>
+          <w:szCs w:val="28"/>
+        </w:rPr>
+      </w:pPr>
+      <w:r>
+        <w:rPr>
+          <w:rFonts w:cs="Times New Roman"/>
+          <w:szCs w:val="28"/>
+        </w:rPr>
+        <w:lastRenderedPageBreak/>
+        <w:drawing>
+          <wp:inline distT="0" distB="0" distL="0" distR="0" wp14:anchorId="58514B37" wp14:editId="41BF63EF">
+            <wp:extent cx="4740051" cy="1745131"/>
+            <wp:effectExtent l="0" t="0" r="3810" b="7620"/>
+            <wp:docPr id="25" name="Рисунок 25"/>
+            <wp:cNvGraphicFramePr>
+              <a:graphicFrameLocks xmlns:a="http://schemas.openxmlformats.org/drawingml/2006/main" noChangeAspect="1"/>
+            </wp:cNvGraphicFramePr>
+            <a:graphic xmlns:a="http://schemas.openxmlformats.org/drawingml/2006/main">
+              <a:graphicData uri="http://schemas.openxmlformats.org/drawingml/2006/picture">
+                <pic:pic xmlns:pic="http://schemas.openxmlformats.org/drawingml/2006/picture">
+                  <pic:nvPicPr>
+                    <pic:cNvPr id="1" name=""/>
+                    <pic:cNvPicPr/>
+                  </pic:nvPicPr>
+                  <pic:blipFill>
+                    <a:blip r:embed="rId32"/>
+                    <a:stretch>
+                      <a:fillRect/>
+                    </a:stretch>
+                  </pic:blipFill>
+                  <pic:spPr>
+                    <a:xfrm>
+                      <a:off x="0" y="0"/>
+                      <a:ext cx="4740051" cy="1745131"/>
+                    </a:xfrm>
+                    <a:prstGeom prst="rect">
+                      <a:avLst/>
+                    </a:prstGeom>
+                  </pic:spPr>
+                </pic:pic>
+              </a:graphicData>
+            </a:graphic>
+          </wp:inline>
+        </w:drawing>
+      </w:r>
+    </w:p>
+    <w:p>
+      <w:pPr>
+        <w:ind w:firstLine="709"/>
+        <w:rPr>
+          <w:rFonts w:cs="Times New Roman"/>
+          <w:szCs w:val="28"/>
+        </w:rPr>
+      </w:pPr>
+    </w:p>
+    <w:p>
+      <w:pPr>
+        <w:ind w:firstLine="709"/>
+        <w:rPr>
+          <w:rFonts w:cs="Times New Roman"/>
+          <w:szCs w:val="28"/>
+        </w:rPr>
+      </w:pPr>
+      <w:r>
+        <w:rPr>
+          <w:rFonts w:cs="Times New Roman"/>
+          <w:szCs w:val="28"/>
+        </w:rPr>
+        <w:t>В окне командной строки введите ping для получения списка доступных параметров.</w:t>
+      </w:r>
+    </w:p>
+    <w:p>
+      <w:pPr>
+        <w:ind w:firstLine="709"/>
+        <w:rPr>
+          <w:rFonts w:cs="Times New Roman"/>
+          <w:szCs w:val="28"/>
+        </w:rPr>
+      </w:pPr>
+      <w:r>
+        <w:rPr>
+          <w:rFonts w:cs="Times New Roman"/>
+          <w:szCs w:val="28"/>
+        </w:rPr>
+        <w:drawing>
+          <wp:inline distT="0" distB="0" distL="0" distR="0" wp14:anchorId="764DFC66" wp14:editId="6CBE3A6E">
+            <wp:extent cx="6300470" cy="5821045"/>
+            <wp:effectExtent l="0" t="0" r="5080" b="8255"/>
+            <wp:docPr id="26" name="Рисунок 26"/>
+            <wp:cNvGraphicFramePr>
+              <a:graphicFrameLocks xmlns:a="http://schemas.openxmlformats.org/drawingml/2006/main" noChangeAspect="1"/>
+            </wp:cNvGraphicFramePr>
+            <a:graphic xmlns:a="http://schemas.openxmlformats.org/drawingml/2006/main">
+              <a:graphicData uri="http://schemas.openxmlformats.org/drawingml/2006/picture">
+                <pic:pic xmlns:pic="http://schemas.openxmlformats.org/drawingml/2006/picture">
+                  <pic:nvPicPr>
+                    <pic:cNvPr id="1" name=""/>
+                    <pic:cNvPicPr/>
+                  </pic:nvPicPr>
+                  <pic:blipFill>
+                    <a:blip r:embed="rId33"/>
+                    <a:stretch>
+                      <a:fillRect/>
+                    </a:stretch>
+                  </pic:blipFill>
+                  <pic:spPr>
+                    <a:xfrm>
+                      <a:off x="0" y="0"/>
+                      <a:ext cx="6300470" cy="5821045"/>
+                    </a:xfrm>
+                    <a:prstGeom prst="rect">
+                      <a:avLst/>
+                    </a:prstGeom>
+                  </pic:spPr>
+                </pic:pic>
+              </a:graphicData>
+            </a:graphic>
+          </wp:inline>
+        </w:drawing>
+      </w:r>
+    </w:p>
+    <w:p>
+      <w:pPr>
+        <w:ind w:firstLine="709"/>
+        <w:rPr>
+          <w:rFonts w:cs="Times New Roman"/>
+          <w:szCs w:val="28"/>
+        </w:rPr>
+      </w:pPr>
+    </w:p>
+    <w:p>
+      <w:pPr>
+        <w:ind w:firstLine="709"/>
+        <w:rPr>
+          <w:rFonts w:cs="Times New Roman"/>
+          <w:szCs w:val="28"/>
+        </w:rPr>
+      </w:pPr>
+      <w:r>
+        <w:rPr>
+          <w:rFonts w:cs="Times New Roman"/>
+          <w:szCs w:val="28"/>
+        </w:rPr>
+        <w:lastRenderedPageBreak/>
+        <w:t>Используя команду ping с функцией подсчета, отправьте 25 эхо-запросов на узел назначения, как</w:t>
+      </w:r>
+      <w:r>
+        <w:rPr>
+          <w:rFonts w:cs="Times New Roman"/>
+          <w:szCs w:val="28"/>
+        </w:rPr>
+        <w:t xml:space="preserve"> </w:t>
+      </w:r>
+      <w:r>
+        <w:rPr>
+          <w:rFonts w:cs="Times New Roman"/>
+          <w:szCs w:val="28"/>
+        </w:rPr>
+        <w:t>показано ниже. При этом в текущем каталоге будет создан текстовый файл с именем arin.txt. Этот</w:t>
+      </w:r>
+      <w:r>
+        <w:rPr>
+          <w:rFonts w:cs="Times New Roman"/>
+          <w:szCs w:val="28"/>
+        </w:rPr>
+        <w:t xml:space="preserve"> </w:t>
+      </w:r>
+      <w:r>
+        <w:rPr>
+          <w:rFonts w:cs="Times New Roman"/>
+          <w:szCs w:val="28"/>
+        </w:rPr>
+        <w:t>текстовый файл будет содержать результаты эхо-запросов с помощью команды ping</w:t>
+      </w:r>
+      <w:r>
+        <w:rPr>
+          <w:rFonts w:cs="Times New Roman"/>
+          <w:szCs w:val="28"/>
+        </w:rPr>
+        <w:t>.</w:t>
+      </w:r>
+    </w:p>
+    <w:p>
+      <w:pPr>
+        <w:ind w:firstLine="709"/>
+        <w:rPr>
+          <w:rFonts w:cs="Times New Roman"/>
+          <w:szCs w:val="28"/>
+        </w:rPr>
+      </w:pPr>
+    </w:p>
+    <w:p>
+      <w:pPr>
+        <w:ind w:firstLine="709"/>
+        <w:rPr>
+          <w:rFonts w:cs="Times New Roman"/>
+          <w:szCs w:val="28"/>
+        </w:rPr>
+      </w:pPr>
+      <w:r>
+        <w:rPr>
+          <w:rFonts w:cs="Times New Roman"/>
+          <w:szCs w:val="28"/>
+        </w:rPr>
+        <w:drawing>
+          <wp:inline distT="0" distB="0" distL="0" distR="0" wp14:anchorId="434DD467" wp14:editId="1BDA4A90">
+            <wp:extent cx="3718882" cy="198137"/>
+            <wp:effectExtent l="0" t="0" r="0" b="0"/>
+            <wp:docPr id="27" name="Рисунок 27"/>
+            <wp:cNvGraphicFramePr>
+              <a:graphicFrameLocks xmlns:a="http://schemas.openxmlformats.org/drawingml/2006/main" noChangeAspect="1"/>
+            </wp:cNvGraphicFramePr>
+            <a:graphic xmlns:a="http://schemas.openxmlformats.org/drawingml/2006/main">
+              <a:graphicData uri="http://schemas.openxmlformats.org/drawingml/2006/picture">
+                <pic:pic xmlns:pic="http://schemas.openxmlformats.org/drawingml/2006/picture">
+                  <pic:nvPicPr>
+                    <pic:cNvPr id="1" name=""/>
+                    <pic:cNvPicPr/>
+                  </pic:nvPicPr>
+                  <pic:blipFill>
+                    <a:blip r:embed="rId34"/>
+                    <a:stretch>
+                      <a:fillRect/>
+                    </a:stretch>
+                  </pic:blipFill>
+                  <pic:spPr>
+                    <a:xfrm>
+                      <a:off x="0" y="0"/>
+                      <a:ext cx="3718882" cy="198137"/>
+                    </a:xfrm>
+                    <a:prstGeom prst="rect">
+                      <a:avLst/>
+                    </a:prstGeom>
+                  </pic:spPr>
+                </pic:pic>
+              </a:graphicData>
+            </a:graphic>
+          </wp:inline>
+        </w:drawing>
+      </w:r>
+    </w:p>
+    <w:p>
+      <w:pPr>
+        <w:ind w:firstLine="709"/>
+        <w:rPr>
+          <w:rFonts w:cs="Times New Roman"/>
+          <w:szCs w:val="28"/>
+        </w:rPr>
+      </w:pPr>
+      <w:r>
+        <w:rPr>
+          <w:rFonts w:cs="Times New Roman"/>
+          <w:szCs w:val="28"/>
+        </w:rPr>
+        <w:drawing>
+          <wp:inline distT="0" distB="0" distL="0" distR="0" wp14:anchorId="0A7A1CB0" wp14:editId="09AB5479">
+            <wp:extent cx="5715495" cy="312447"/>
+            <wp:effectExtent l="0" t="0" r="0" b="0"/>
+            <wp:docPr id="28" name="Рисунок 28"/>
+            <wp:cNvGraphicFramePr>
+              <a:graphicFrameLocks xmlns:a="http://schemas.openxmlformats.org/drawingml/2006/main" noChangeAspect="1"/>
+            </wp:cNvGraphicFramePr>
+            <a:graphic xmlns:a="http://schemas.openxmlformats.org/drawingml/2006/main">
+              <a:graphicData uri="http://schemas.openxmlformats.org/drawingml/2006/picture">
+                <pic:pic xmlns:pic="http://schemas.openxmlformats.org/drawingml/2006/picture">
+                  <pic:nvPicPr>
+                    <pic:cNvPr id="1" name=""/>
+                    <pic:cNvPicPr/>
+                  </pic:nvPicPr>
+                  <pic:blipFill>
+                    <a:blip r:embed="rId35"/>
+                    <a:stretch>
+                      <a:fillRect/>
+                    </a:stretch>
+                  </pic:blipFill>
+                  <pic:spPr>
+                    <a:xfrm>
+                      <a:off x="0" y="0"/>
+                      <a:ext cx="5715495" cy="312447"/>
+                    </a:xfrm>
+                    <a:prstGeom prst="rect">
+                      <a:avLst/>
+                    </a:prstGeom>
+                  </pic:spPr>
+                </pic:pic>
+              </a:graphicData>
+            </a:graphic>
+          </wp:inline>
+        </w:drawing>
+      </w:r>
+    </w:p>
+    <w:p>
+      <w:pPr>
+        <w:ind w:firstLine="709"/>
+        <w:rPr>
+          <w:rFonts w:cs="Times New Roman"/>
+          <w:szCs w:val="28"/>
+        </w:rPr>
+      </w:pPr>
+      <w:r>
+        <w:rPr>
+          <w:rFonts w:cs="Times New Roman"/>
+          <w:szCs w:val="28"/>
+        </w:rPr>
+        <w:t>Для просмотра результатов, сохраненных в созданном файле, в окне командной строки введите more</w:t>
+      </w:r>
+    </w:p>
+    <w:p>
+      <w:pPr>
+        <w:ind w:firstLine="709"/>
+        <w:rPr>
+          <w:rFonts w:cs="Times New Roman"/>
+          <w:szCs w:val="28"/>
+        </w:rPr>
+      </w:pPr>
+      <w:r>
+        <w:rPr>
+          <w:rFonts w:cs="Times New Roman"/>
+          <w:szCs w:val="28"/>
+        </w:rPr>
+        <w:drawing>
+          <wp:inline distT="0" distB="0" distL="0" distR="0" wp14:anchorId="3E086705" wp14:editId="6364F8F7">
+            <wp:extent cx="4953429" cy="5334462"/>
+            <wp:effectExtent l="0" t="0" r="0" b="0"/>
+            <wp:docPr id="29" name="Рисунок 29"/>
+            <wp:cNvGraphicFramePr>
+              <a:graphicFrameLocks xmlns:a="http://schemas.openxmlformats.org/drawingml/2006/main" noChangeAspect="1"/>
+            </wp:cNvGraphicFramePr>
+            <a:graphic xmlns:a="http://schemas.openxmlformats.org/drawingml/2006/main">
+              <a:graphicData uri="http://schemas.openxmlformats.org/drawingml/2006/picture">
+                <pic:pic xmlns:pic="http://schemas.openxmlformats.org/drawingml/2006/picture">
+                  <pic:nvPicPr>
+                    <pic:cNvPr id="1" name=""/>
+                    <pic:cNvPicPr/>
+                  </pic:nvPicPr>
+                  <pic:blipFill>
+                    <a:blip r:embed="rId36"/>
+                    <a:stretch>
+                      <a:fillRect/>
+                    </a:stretch>
+                  </pic:blipFill>
+                  <pic:spPr>
+                    <a:xfrm>
+                      <a:off x="0" y="0"/>
+                      <a:ext cx="4953429" cy="5334462"/>
+                    </a:xfrm>
+                    <a:prstGeom prst="rect">
+                      <a:avLst/>
+                    </a:prstGeom>
+                  </pic:spPr>
+                </pic:pic>
+              </a:graphicData>
+            </a:graphic>
+          </wp:inline>
+        </w:drawing>
+      </w:r>
+    </w:p>
+    <w:p>
+      <w:pPr>
+        <w:ind w:firstLine="709"/>
+        <w:rPr>
+          <w:rFonts w:cs="Times New Roman"/>
+          <w:szCs w:val="28"/>
+        </w:rPr>
+      </w:pPr>
+    </w:p>
+    <w:p>
+      <w:pPr>
+        <w:rPr>
+          <w:rFonts w:cs="Times New Roman"/>
+          <w:szCs w:val="28"/>
+        </w:rPr>
+      </w:pPr>
+    </w:p>
+    <w:p>
+      <w:pPr>
+        <w:ind w:firstLine="709"/>
+        <w:rPr>
+          <w:rFonts w:cs="Times New Roman"/>
+          <w:szCs w:val="28"/>
+        </w:rPr>
+      </w:pPr>
+    </w:p>
+    <w:p>
+      <w:pPr>
+        <w:ind w:firstLine="709"/>
+        <w:rPr>
+          <w:rFonts w:cs="Times New Roman"/>
+          <w:b/>
+          <w:bCs/>
+          <w:szCs w:val="28"/>
+          <w:lang w:val="en-US"/>
+        </w:rPr>
+      </w:pPr>
       <w:r>
         <w:rPr>
           <w:rFonts w:cs="Times New Roman"/>
@@ -2976,10 +3428,23 @@
         <w:t>Вывод</w:t>
       </w:r>
     </w:p>
-    <w:p/>
+    <w:p>
+      <w:r>
+        <w:rPr>
+          <w:lang w:val="en-US"/>
+        </w:rPr>
+        <w:tab/>
+      </w:r>
+      <w:r>
+        <w:t xml:space="preserve">Изучил базовые утилиты </w:t>
+      </w:r>
+      <w:r>
+        <w:t>и научился просматривать информацию о сети</w:t>
+      </w:r>
+    </w:p>
     <w:sectPr>
-      <w:headerReference w:type="default" r:id="rId28"/>
-      <w:footerReference w:type="default" r:id="rId29"/>
+      <w:headerReference w:type="default" r:id="rId37"/>
+      <w:footerReference w:type="default" r:id="rId38"/>
       <w:pgSz w:w="11906" w:h="16838"/>
       <w:pgMar w:top="1134" w:right="850" w:bottom="1134" w:left="1134" w:header="708" w:footer="708" w:gutter="0"/>
       <w:cols w:space="708"/>
@@ -3731,6 +4196,29 @@
     <w:basedOn w:val="a0"/>
     <w:rsid w:val="00D04E4A"/>
   </w:style>
+  <w:style w:type="character" w:styleId="a9">
+    <w:name w:val="Hyperlink"/>
+    <w:basedOn w:val="a0"/>
+    <w:uiPriority w:val="99"/>
+    <w:unhideWhenUsed/>
+    <w:rsid w:val="00136A10"/>
+    <w:rPr>
+      <w:color w:val="0563C1" w:themeColor="hyperlink"/>
+      <w:u w:val="single"/>
+    </w:rPr>
+  </w:style>
+  <w:style w:type="character" w:styleId="aa">
+    <w:name w:val="Unresolved Mention"/>
+    <w:basedOn w:val="a0"/>
+    <w:uiPriority w:val="99"/>
+    <w:semiHidden/>
+    <w:unhideWhenUsed/>
+    <w:rsid w:val="00136A10"/>
+    <w:rPr>
+      <w:color w:val="605E5C"/>
+      <w:shd w:val="clear" w:color="auto" w:fill="E1DFDD"/>
+    </w:rPr>
+  </w:style>
 </w:styles>
 </file>
 

</xml_diff>